<commit_message>
Progressing on Project 2. Creating all of the intro states as well as implemented timers, mousePressed, and I attempted with OOP. This projects scope is rather large, and I am starting to understand how much time it will require!
</commit_message>
<xml_diff>
--- a/projects/i'm-not-a-robot/i'm-not-a-robot-Proposal.docx
+++ b/projects/i'm-not-a-robot/i'm-not-a-robot-Proposal.docx
@@ -88,13 +88,67 @@
         <w:t xml:space="preserve">to the first of </w:t>
       </w:r>
       <w:r>
-        <w:t>4</w:t>
+        <w:t>3</w:t>
       </w:r>
       <w:r>
         <w:t xml:space="preserve"> states where they must </w:t>
       </w:r>
       <w:r>
-        <w:t>usefully pass each objective. A single failure will lock the simulation and put the user back to the start… it’s a security measure.</w:t>
+        <w:t>successfully</w:t>
+      </w:r>
+      <w:r>
+        <w:t xml:space="preserve"> pass each objective. A single failure will lock the simulation and put the user back to the start… it’s a security measure.</w:t>
+      </w:r>
+    </w:p>
+    <w:p>
+      <w:r>
+        <w:t xml:space="preserve">In </w:t>
+      </w:r>
+      <w:r>
+        <w:t>first puzzle, in</w:t>
+      </w:r>
+      <w:r>
+        <w:t xml:space="preserve"> state</w:t>
+      </w:r>
+      <w:r>
+        <w:t xml:space="preserve"> 1, will be in the form of Question and answer.</w:t>
+      </w:r>
+      <w:r>
+        <w:t xml:space="preserve"> question will be asked, and the user will have 4 answers to choose from. A timer will count down from 10 and be displayed in the background with an opacity. The idea is to add stress to the user. A song, likely the jeopardy jingle will play as the user thinks about the answer. Keyboard input will allow for the user to select their answer. Keys A, B, C, D. The final version, will have various questions and potential answers within an array that will be selected at random, so should a user play the game more then once, they don’t know the question right away.</w:t>
+      </w:r>
+    </w:p>
+    <w:p>
+      <w:r>
+        <w:t>The second puzzle, in state 2, will be a bouncing ball simulation where the user must collect all the tokens, without lousing the bouncing balls.</w:t>
+      </w:r>
+      <w:r>
+        <w:t xml:space="preserve"> Several tokens will appear on the canvas. They will jitter along the x-axis, while numerous balls fall from the top of the canvas. The objective of the user is to collect all the tokens before the balls bounce off the canvass. Only a human can decipher this puzzle, as the movement of the balls are random and cannot be anticipated.</w:t>
+      </w:r>
+    </w:p>
+    <w:p>
+      <w:r>
+        <w:t xml:space="preserve">The third puzzle, in state 3, is less of a puzzle and more of a verification. With the use of the user’s webcam, the system will scan the users face and will only proceed if it can be matched with one of a </w:t>
+      </w:r>
+      <w:proofErr w:type="gramStart"/>
+      <w:r>
+        <w:t>human</w:t>
+      </w:r>
+      <w:proofErr w:type="gramEnd"/>
+      <w:r>
+        <w:t>. Horizontal and vertical bars will animate on each axis, while the scan is being done. If the scan is unsuccessful, like in a sense that no webcam is detected, or that the image in front of the camera is not human, the simulation will fail. If the scan is successful, the simulation will lead to its’ final stage, that appears once again the “reCAPTCHA” looking window, however this time when the user clicks on the “I’m not a robot”, a final state will appear that says something along the lines of “you are not a robot”.</w:t>
+      </w:r>
+    </w:p>
+    <w:p>
+      <w:r>
+        <w:t xml:space="preserve">The largest challenge with this conception is the use of the webcam. </w:t>
+      </w:r>
+      <w:r>
+        <w:t>After briefly speaking with you, I have decided to use the ml.js library to implement face detection. Once I implement the initial code and have the webcam working correctly, I look forward to learning how I can take advantage of it and what I can make from it to help bring together the simulation.</w:t>
+      </w:r>
+    </w:p>
+    <w:p>
+      <w:r>
+        <w:t xml:space="preserve"> </w:t>
       </w:r>
     </w:p>
     <w:p/>
@@ -108,6 +162,7 @@
         <w:rPr>
           <w:u w:val="single"/>
         </w:rPr>
+        <w:lastRenderedPageBreak/>
         <w:t>States with various puzzles</w:t>
       </w:r>
     </w:p>
@@ -132,7 +187,7 @@
         </w:numPr>
       </w:pPr>
       <w:r>
-        <w:t>Provide a since of reaction time by clicking on all the circles as they appear</w:t>
+        <w:t>Collect all the tokens before the balls disappear</w:t>
       </w:r>
     </w:p>
     <w:p>
@@ -144,22 +199,43 @@
         </w:numPr>
       </w:pPr>
       <w:r>
-        <w:t>Collect all the tokens before the balls disappear</w:t>
-      </w:r>
-    </w:p>
-    <w:p>
-      <w:pPr>
-        <w:pStyle w:val="ListParagraph"/>
-        <w:numPr>
-          <w:ilvl w:val="0"/>
-          <w:numId w:val="1"/>
-        </w:numPr>
-      </w:pPr>
-      <w:r>
         <w:t>Scan face with webcam</w:t>
       </w:r>
       <w:r>
         <w:t xml:space="preserve"> to prove identity</w:t>
+      </w:r>
+    </w:p>
+    <w:p>
+      <w:pPr>
+        <w:rPr>
+          <w:b/>
+          <w:bCs/>
+        </w:rPr>
+      </w:pPr>
+    </w:p>
+    <w:p>
+      <w:pPr>
+        <w:rPr>
+          <w:b/>
+          <w:bCs/>
+        </w:rPr>
+      </w:pPr>
+      <w:r>
+        <w:rPr>
+          <w:b/>
+          <w:bCs/>
+        </w:rPr>
+        <w:t>Notes</w:t>
+      </w:r>
+      <w:r>
+        <w:rPr>
+          <w:b/>
+          <w:bCs/>
+        </w:rPr>
+        <w:br/>
+      </w:r>
+      <w:r>
+        <w:t>Prototype is just to include shapes. Don’t bother with images yet.</w:t>
       </w:r>
     </w:p>
     <w:sectPr>

</xml_diff>